<commit_message>
ABS and EAK finalisation push 01/06/2021
</commit_message>
<xml_diff>
--- a/abhishravaNa/abhishravaNam Sanskrit Corrections.docx
+++ b/abhishravaNa/abhishravaNam Sanskrit Corrections.docx
@@ -1,6 +1,6 @@
 
 <file path=word/document.xml><?xml version="1.0" encoding="utf-8"?>
-<w:document xmlns:wpc="http://schemas.microsoft.com/office/word/2010/wordprocessingCanvas" xmlns:cx="http://schemas.microsoft.com/office/drawing/2014/chartex" xmlns:cx1="http://schemas.microsoft.com/office/drawing/2015/9/8/chartex" xmlns:mc="http://schemas.openxmlformats.org/markup-compatibility/2006" xmlns:o="urn:schemas-microsoft-com:office:office" xmlns:r="http://schemas.openxmlformats.org/officeDocument/2006/relationships" xmlns:m="http://schemas.openxmlformats.org/officeDocument/2006/math" xmlns:v="urn:schemas-microsoft-com:vml" xmlns:wp14="http://schemas.microsoft.com/office/word/2010/wordprocessingDrawing" xmlns:wp="http://schemas.openxmlformats.org/drawingml/2006/wordprocessingDrawing" xmlns:w10="urn:schemas-microsoft-com:office:word" xmlns:w="http://schemas.openxmlformats.org/wordprocessingml/2006/main" xmlns:w14="http://schemas.microsoft.com/office/word/2010/wordml" xmlns:w15="http://schemas.microsoft.com/office/word/2012/wordml" xmlns:w16se="http://schemas.microsoft.com/office/word/2015/wordml/symex" xmlns:wpg="http://schemas.microsoft.com/office/word/2010/wordprocessingGroup" xmlns:wpi="http://schemas.microsoft.com/office/word/2010/wordprocessingInk" xmlns:wne="http://schemas.microsoft.com/office/word/2006/wordml" xmlns:wps="http://schemas.microsoft.com/office/word/2010/wordprocessingShape" mc:Ignorable="w14 w15 w16se wp14">
+<w:document xmlns:wpc="http://schemas.microsoft.com/office/word/2010/wordprocessingCanvas" xmlns:cx="http://schemas.microsoft.com/office/drawing/2014/chartex" xmlns:cx1="http://schemas.microsoft.com/office/drawing/2015/9/8/chartex" xmlns:cx2="http://schemas.microsoft.com/office/drawing/2015/10/21/chartex" xmlns:cx3="http://schemas.microsoft.com/office/drawing/2016/5/9/chartex" xmlns:cx4="http://schemas.microsoft.com/office/drawing/2016/5/10/chartex" xmlns:cx5="http://schemas.microsoft.com/office/drawing/2016/5/11/chartex" xmlns:cx6="http://schemas.microsoft.com/office/drawing/2016/5/12/chartex" xmlns:cx7="http://schemas.microsoft.com/office/drawing/2016/5/13/chartex" xmlns:cx8="http://schemas.microsoft.com/office/drawing/2016/5/14/chartex" xmlns:mc="http://schemas.openxmlformats.org/markup-compatibility/2006" xmlns:aink="http://schemas.microsoft.com/office/drawing/2016/ink" xmlns:am3d="http://schemas.microsoft.com/office/drawing/2017/model3d" xmlns:o="urn:schemas-microsoft-com:office:office" xmlns:r="http://schemas.openxmlformats.org/officeDocument/2006/relationships" xmlns:m="http://schemas.openxmlformats.org/officeDocument/2006/math" xmlns:v="urn:schemas-microsoft-com:vml" xmlns:wp14="http://schemas.microsoft.com/office/word/2010/wordprocessingDrawing" xmlns:wp="http://schemas.openxmlformats.org/drawingml/2006/wordprocessingDrawing" xmlns:w10="urn:schemas-microsoft-com:office:word" xmlns:w="http://schemas.openxmlformats.org/wordprocessingml/2006/main" xmlns:w14="http://schemas.microsoft.com/office/word/2010/wordml" xmlns:w15="http://schemas.microsoft.com/office/word/2012/wordml" xmlns:w16cex="http://schemas.microsoft.com/office/word/2018/wordml/cex" xmlns:w16cid="http://schemas.microsoft.com/office/word/2016/wordml/cid" xmlns:w16="http://schemas.microsoft.com/office/word/2018/wordml" xmlns:w16sdtdh="http://schemas.microsoft.com/office/word/2020/wordml/sdtdatahash" xmlns:w16se="http://schemas.microsoft.com/office/word/2015/wordml/symex" xmlns:wpg="http://schemas.microsoft.com/office/word/2010/wordprocessingGroup" xmlns:wpi="http://schemas.microsoft.com/office/word/2010/wordprocessingInk" xmlns:wne="http://schemas.microsoft.com/office/word/2006/wordml" xmlns:wps="http://schemas.microsoft.com/office/word/2010/wordprocessingShape" mc:Ignorable="w14 w15 w16se w16cid w16 w16cex w16sdtdh wp14">
   <w:body>
     <w:p>
       <w:pPr>
@@ -59,7 +59,7 @@
     </w:p>
     <w:tbl>
       <w:tblPr>
-        <w:tblW w:w="13920" w:type="dxa"/>
+        <w:tblW w:w="14040" w:type="dxa"/>
         <w:tblInd w:w="-792" w:type="dxa"/>
         <w:tblBorders>
           <w:top w:val="single" w:sz="4" w:space="0" w:color="000000"/>
@@ -75,8 +75,13 @@
         <w:gridCol w:w="4189"/>
         <w:gridCol w:w="4678"/>
         <w:gridCol w:w="5053"/>
+        <w:gridCol w:w="120"/>
       </w:tblGrid>
       <w:tr>
+        <w:trPr>
+          <w:gridAfter w:val="1"/>
+          <w:wAfter w:w="120" w:type="dxa"/>
+        </w:trPr>
         <w:tc>
           <w:tcPr>
             <w:tcW w:w="4189" w:type="dxa"/>
@@ -174,529 +179,6 @@
                 <w:szCs w:val="28"/>
               </w:rPr>
               <w:t>To be read as or corrected as</w:t>
-            </w:r>
-          </w:p>
-        </w:tc>
-      </w:tr>
-      <w:tr>
-        <w:trPr>
-          <w:trHeight w:val="915"/>
-        </w:trPr>
-        <w:tc>
-          <w:tcPr>
-            <w:tcW w:w="4189" w:type="dxa"/>
-          </w:tcPr>
-          <w:p>
-            <w:pPr>
-              <w:spacing w:before="0" w:line="240" w:lineRule="auto"/>
-              <w:rPr>
-                <w:rFonts w:cs="Latha"/>
-                <w:b/>
-                <w:color w:val="FF0000"/>
-                <w:sz w:val="28"/>
-                <w:szCs w:val="28"/>
-                <w:lang w:bidi="ta-IN"/>
-              </w:rPr>
-            </w:pPr>
-            <w:r>
-              <w:rPr>
-                <w:rFonts w:cs="Latha"/>
-                <w:b/>
-                <w:color w:val="FF0000"/>
-                <w:sz w:val="28"/>
-                <w:szCs w:val="28"/>
-                <w:lang w:bidi="ta-IN"/>
-              </w:rPr>
-              <w:t>Para No - 34</w:t>
-            </w:r>
-          </w:p>
-          <w:p>
-            <w:pPr>
-              <w:spacing w:before="0" w:line="240" w:lineRule="auto"/>
-              <w:rPr>
-                <w:rFonts w:cs="Latha"/>
-                <w:b/>
-                <w:sz w:val="28"/>
-                <w:szCs w:val="28"/>
-                <w:lang w:bidi="ta-IN"/>
-              </w:rPr>
-            </w:pPr>
-            <w:r>
-              <w:rPr>
-                <w:rFonts w:cs="Latha"/>
-                <w:b/>
-                <w:color w:val="FF0000"/>
-                <w:sz w:val="28"/>
-                <w:szCs w:val="28"/>
-                <w:lang w:bidi="ta-IN"/>
-              </w:rPr>
-              <w:t>Line No. - Last line</w:t>
-            </w:r>
-          </w:p>
-        </w:tc>
-        <w:tc>
-          <w:tcPr>
-            <w:tcW w:w="4678" w:type="dxa"/>
-          </w:tcPr>
-          <w:p>
-            <w:pPr>
-              <w:autoSpaceDE w:val="0"/>
-              <w:autoSpaceDN w:val="0"/>
-              <w:adjustRightInd w:val="0"/>
-              <w:spacing w:before="0" w:line="240" w:lineRule="auto"/>
-              <w:rPr>
-                <w:rFonts w:ascii="BRH Malayalam Extra" w:eastAsia="Times New Roman" w:hAnsi="BRH Malayalam Extra" w:cs="BRH Malayalam Extra"/>
-                <w:sz w:val="40"/>
-                <w:szCs w:val="40"/>
-                <w:lang w:bidi="ml-IN"/>
-              </w:rPr>
-            </w:pPr>
-            <w:r>
-              <w:rPr>
-                <w:rFonts w:ascii="BRH Devanagari Extra" w:hAnsi="BRH Devanagari Extra" w:cs="BRH Devanagari Extra"/>
-                <w:sz w:val="40"/>
-                <w:szCs w:val="40"/>
-              </w:rPr>
-              <w:t>C</w:t>
-            </w:r>
-            <w:r>
-              <w:rPr>
-                <w:rFonts w:ascii="BRH Malayalam Extra" w:hAnsi="BRH Malayalam Extra" w:cs="BRH Devanagari Extra"/>
-                <w:sz w:val="34"/>
-                <w:szCs w:val="40"/>
-              </w:rPr>
-              <w:t>–</w:t>
-            </w:r>
-            <w:r>
-              <w:rPr>
-                <w:rFonts w:ascii="BRH Devanagari" w:hAnsi="BRH Devanagari" w:cs="BRH Devanagari"/>
-                <w:color w:val="000000"/>
-                <w:sz w:val="40"/>
-                <w:szCs w:val="40"/>
-                <w:highlight w:val="yellow"/>
-                <w:lang w:val="en-IN" w:eastAsia="en-IN"/>
-              </w:rPr>
-              <w:t>¸</w:t>
-            </w:r>
-            <w:proofErr w:type="spellStart"/>
-            <w:r>
-              <w:rPr>
-                <w:rFonts w:ascii="BRH Devanagari Extra" w:hAnsi="BRH Devanagari Extra" w:cs="BRH Devanagari Extra"/>
-                <w:sz w:val="40"/>
-                <w:szCs w:val="40"/>
-              </w:rPr>
-              <w:t>rÉþeÉÑwÉxiÉå</w:t>
-            </w:r>
-            <w:proofErr w:type="spellEnd"/>
-            <w:r>
-              <w:rPr>
-                <w:rFonts w:ascii="BRH Devanagari Extra" w:hAnsi="BRH Devanagari Extra" w:cs="BRH Devanagari Extra"/>
-                <w:sz w:val="40"/>
-                <w:szCs w:val="40"/>
-              </w:rPr>
-              <w:t xml:space="preserve"> </w:t>
-            </w:r>
-            <w:proofErr w:type="spellStart"/>
-            <w:r>
-              <w:rPr>
-                <w:rFonts w:ascii="BRH Devanagari Extra" w:hAnsi="BRH Devanagari Extra" w:cs="BRH Devanagari Extra"/>
-                <w:sz w:val="40"/>
-                <w:szCs w:val="40"/>
-              </w:rPr>
-              <w:t>SåuÉ</w:t>
-            </w:r>
-            <w:proofErr w:type="spellEnd"/>
-            <w:r>
-              <w:rPr>
-                <w:rFonts w:ascii="BRH Devanagari Extra" w:hAnsi="BRH Devanagari Extra" w:cs="BRH Devanagari Extra"/>
-                <w:sz w:val="40"/>
-                <w:szCs w:val="40"/>
-              </w:rPr>
-              <w:t xml:space="preserve"> </w:t>
-            </w:r>
-            <w:proofErr w:type="spellStart"/>
-            <w:r>
-              <w:rPr>
-                <w:rFonts w:ascii="BRH Devanagari Extra" w:hAnsi="BRH Devanagari Extra" w:cs="BRH Devanagari Extra"/>
-                <w:sz w:val="40"/>
-                <w:szCs w:val="40"/>
-              </w:rPr>
-              <w:t>xÉÉåqÉ</w:t>
-            </w:r>
-            <w:proofErr w:type="spellEnd"/>
-          </w:p>
-        </w:tc>
-        <w:tc>
-          <w:tcPr>
-            <w:tcW w:w="5053" w:type="dxa"/>
-          </w:tcPr>
-          <w:p>
-            <w:pPr>
-              <w:spacing w:before="0" w:line="240" w:lineRule="auto"/>
-              <w:rPr>
-                <w:rFonts w:ascii="BRH Malayalam Extra" w:eastAsia="Times New Roman" w:hAnsi="BRH Malayalam Extra" w:cs="BRH Malayalam Extra"/>
-                <w:sz w:val="40"/>
-                <w:szCs w:val="40"/>
-                <w:lang w:bidi="ml-IN"/>
-              </w:rPr>
-            </w:pPr>
-            <w:r>
-              <w:rPr>
-                <w:rFonts w:ascii="BRH Devanagari Extra" w:hAnsi="BRH Devanagari Extra" w:cs="BRH Devanagari Extra"/>
-                <w:sz w:val="40"/>
-                <w:szCs w:val="40"/>
-              </w:rPr>
-              <w:t>C</w:t>
-            </w:r>
-            <w:r>
-              <w:rPr>
-                <w:rFonts w:ascii="BRH Malayalam Extra" w:hAnsi="BRH Malayalam Extra" w:cs="BRH Devanagari Extra"/>
-                <w:sz w:val="34"/>
-                <w:szCs w:val="40"/>
-                <w:highlight w:val="green"/>
-              </w:rPr>
-              <w:t>–</w:t>
-            </w:r>
-            <w:r>
-              <w:rPr>
-                <w:rFonts w:ascii="BRH Devanagari Extra" w:hAnsi="BRH Devanagari Extra" w:cs="BRH Devanagari Extra"/>
-                <w:sz w:val="40"/>
-                <w:szCs w:val="40"/>
-                <w:highlight w:val="green"/>
-              </w:rPr>
-              <w:t>¹</w:t>
-            </w:r>
-            <w:r>
-              <w:rPr>
-                <w:rFonts w:ascii="BRH Devanagari Extra" w:hAnsi="BRH Devanagari Extra" w:cs="BRH Devanagari Extra"/>
-                <w:sz w:val="40"/>
-                <w:szCs w:val="40"/>
-              </w:rPr>
-              <w:t xml:space="preserve">rÉþeÉÑwÉxiÉå </w:t>
-            </w:r>
-            <w:proofErr w:type="spellStart"/>
-            <w:r>
-              <w:rPr>
-                <w:rFonts w:ascii="BRH Devanagari Extra" w:hAnsi="BRH Devanagari Extra" w:cs="BRH Devanagari Extra"/>
-                <w:sz w:val="40"/>
-                <w:szCs w:val="40"/>
-              </w:rPr>
-              <w:t>SåuÉ</w:t>
-            </w:r>
-            <w:proofErr w:type="spellEnd"/>
-            <w:r>
-              <w:rPr>
-                <w:rFonts w:ascii="BRH Devanagari Extra" w:hAnsi="BRH Devanagari Extra" w:cs="BRH Devanagari Extra"/>
-                <w:sz w:val="40"/>
-                <w:szCs w:val="40"/>
-              </w:rPr>
-              <w:t xml:space="preserve"> </w:t>
-            </w:r>
-            <w:proofErr w:type="spellStart"/>
-            <w:r>
-              <w:rPr>
-                <w:rFonts w:ascii="BRH Devanagari Extra" w:hAnsi="BRH Devanagari Extra" w:cs="BRH Devanagari Extra"/>
-                <w:sz w:val="40"/>
-                <w:szCs w:val="40"/>
-              </w:rPr>
-              <w:t>xÉÉåqÉ</w:t>
-            </w:r>
-            <w:proofErr w:type="spellEnd"/>
-          </w:p>
-        </w:tc>
-      </w:tr>
-      <w:tr>
-        <w:trPr>
-          <w:trHeight w:val="1482"/>
-        </w:trPr>
-        <w:tc>
-          <w:tcPr>
-            <w:tcW w:w="4189" w:type="dxa"/>
-          </w:tcPr>
-          <w:p>
-            <w:pPr>
-              <w:spacing w:before="0" w:line="240" w:lineRule="auto"/>
-              <w:rPr>
-                <w:rFonts w:cs="Latha"/>
-                <w:b/>
-                <w:sz w:val="28"/>
-                <w:szCs w:val="28"/>
-                <w:lang w:bidi="ta-IN"/>
-              </w:rPr>
-            </w:pPr>
-            <w:proofErr w:type="spellStart"/>
-            <w:r>
-              <w:rPr>
-                <w:rFonts w:cs="Latha"/>
-                <w:b/>
-                <w:sz w:val="28"/>
-                <w:szCs w:val="28"/>
-                <w:lang w:bidi="ta-IN"/>
-              </w:rPr>
-              <w:t>asAvAdityo</w:t>
-            </w:r>
-            <w:proofErr w:type="spellEnd"/>
-            <w:r>
-              <w:rPr>
-                <w:rFonts w:cs="Latha"/>
-                <w:b/>
-                <w:sz w:val="28"/>
-                <w:szCs w:val="28"/>
-                <w:lang w:bidi="ta-IN"/>
-              </w:rPr>
-              <w:t xml:space="preserve"> – item no. 13</w:t>
-            </w:r>
-          </w:p>
-          <w:p>
-            <w:pPr>
-              <w:spacing w:before="0" w:line="240" w:lineRule="auto"/>
-              <w:rPr>
-                <w:rFonts w:cs="Latha"/>
-                <w:b/>
-                <w:sz w:val="28"/>
-                <w:szCs w:val="28"/>
-                <w:lang w:bidi="ta-IN"/>
-              </w:rPr>
-            </w:pPr>
-            <w:r>
-              <w:rPr>
-                <w:rFonts w:cs="Latha"/>
-                <w:b/>
-                <w:sz w:val="28"/>
-                <w:szCs w:val="28"/>
-                <w:lang w:bidi="ta-IN"/>
-              </w:rPr>
-              <w:t>TB 7.3.10.4</w:t>
-            </w:r>
-            <w:r>
-              <w:rPr>
-                <w:rFonts w:cs="Latha"/>
-                <w:b/>
-                <w:sz w:val="28"/>
-                <w:szCs w:val="28"/>
-                <w:lang w:bidi="ta-IN"/>
-              </w:rPr>
-              <w:t xml:space="preserve">, </w:t>
-            </w:r>
-            <w:r>
-              <w:rPr>
-                <w:rFonts w:cs="Latha"/>
-                <w:b/>
-                <w:sz w:val="28"/>
-                <w:szCs w:val="28"/>
-                <w:lang w:bidi="ta-IN"/>
-              </w:rPr>
-              <w:t>Para</w:t>
-            </w:r>
-            <w:r>
-              <w:rPr>
-                <w:rFonts w:cs="Latha"/>
-                <w:b/>
-                <w:sz w:val="28"/>
-                <w:szCs w:val="28"/>
-                <w:lang w:bidi="ta-IN"/>
-              </w:rPr>
-              <w:t xml:space="preserve"> </w:t>
-            </w:r>
-            <w:r>
-              <w:rPr>
-                <w:rFonts w:cs="Latha"/>
-                <w:b/>
-                <w:sz w:val="28"/>
-                <w:szCs w:val="28"/>
-                <w:lang w:bidi="ta-IN"/>
-              </w:rPr>
-              <w:t>56</w:t>
-            </w:r>
-          </w:p>
-          <w:p>
-            <w:pPr>
-              <w:spacing w:before="0" w:line="240" w:lineRule="auto"/>
-              <w:rPr>
-                <w:b/>
-                <w:sz w:val="28"/>
-                <w:szCs w:val="28"/>
-              </w:rPr>
-            </w:pPr>
-            <w:r>
-              <w:rPr>
-                <w:b/>
-                <w:sz w:val="28"/>
-                <w:szCs w:val="28"/>
-              </w:rPr>
-              <w:t>Line No. – Last Line</w:t>
-            </w:r>
-          </w:p>
-          <w:p>
-            <w:pPr>
-              <w:spacing w:before="0" w:line="240" w:lineRule="auto"/>
-              <w:rPr>
-                <w:rFonts w:cs="Latha"/>
-                <w:b/>
-                <w:sz w:val="28"/>
-                <w:szCs w:val="28"/>
-                <w:lang w:bidi="ta-IN"/>
-              </w:rPr>
-            </w:pPr>
-          </w:p>
-        </w:tc>
-        <w:tc>
-          <w:tcPr>
-            <w:tcW w:w="4678" w:type="dxa"/>
-          </w:tcPr>
-          <w:p>
-            <w:pPr>
-              <w:spacing w:before="0" w:line="240" w:lineRule="auto"/>
-              <w:rPr>
-                <w:rFonts w:ascii="BRH Malayalam Extra" w:eastAsia="Times New Roman" w:hAnsi="BRH Malayalam Extra" w:cs="BRH Malayalam Extra"/>
-                <w:sz w:val="40"/>
-                <w:szCs w:val="40"/>
-                <w:lang w:val="en-IN" w:eastAsia="en-IN" w:bidi="ml-IN"/>
-              </w:rPr>
-            </w:pPr>
-            <w:proofErr w:type="spellStart"/>
-            <w:r>
-              <w:rPr>
-                <w:rFonts w:ascii="BRH Devanagari Extra" w:hAnsi="BRH Devanagari Extra" w:cs="BRH Devanagari Extra"/>
-                <w:sz w:val="40"/>
-                <w:szCs w:val="40"/>
-              </w:rPr>
-              <w:t>oÉþWÒûrÉÉ</w:t>
-            </w:r>
-            <w:proofErr w:type="spellEnd"/>
-            <w:r>
-              <w:rPr>
-                <w:rFonts w:ascii="BRH Malayalam Extra" w:hAnsi="BRH Malayalam Extra" w:cs="BRH Devanagari Extra"/>
-                <w:sz w:val="32"/>
-                <w:szCs w:val="40"/>
-              </w:rPr>
-              <w:t>–</w:t>
-            </w:r>
-            <w:proofErr w:type="spellStart"/>
-            <w:r>
-              <w:rPr>
-                <w:rFonts w:ascii="BRH Devanagari Extra" w:hAnsi="BRH Devanagari Extra" w:cs="BRH Devanagari Extra"/>
-                <w:sz w:val="40"/>
-                <w:szCs w:val="40"/>
-              </w:rPr>
-              <w:t>ÎeÉlÉÉå</w:t>
-            </w:r>
-            <w:proofErr w:type="spellEnd"/>
-            <w:r>
-              <w:rPr>
-                <w:rFonts w:ascii="BRH Devanagari Extra" w:hAnsi="BRH Devanagari Extra" w:cs="BRH Devanagari Extra"/>
-                <w:sz w:val="40"/>
-                <w:szCs w:val="40"/>
-              </w:rPr>
-              <w:t xml:space="preserve"> </w:t>
-            </w:r>
-            <w:proofErr w:type="spellStart"/>
-            <w:r>
-              <w:rPr>
-                <w:rFonts w:ascii="BRH Devanagari Extra" w:hAnsi="BRH Devanagari Extra" w:cs="BRH Devanagari Extra"/>
-                <w:sz w:val="40"/>
-                <w:szCs w:val="40"/>
-              </w:rPr>
-              <w:t>ÅmÉëþÌiÉÌ¸</w:t>
-            </w:r>
-            <w:r>
-              <w:rPr>
-                <w:rFonts w:ascii="BRH Devanagari Extra" w:hAnsi="BRH Devanagari Extra" w:cs="BRH Devanagari Extra"/>
-                <w:sz w:val="40"/>
-                <w:szCs w:val="40"/>
-                <w:highlight w:val="yellow"/>
-              </w:rPr>
-              <w:t>iÉÉÈ</w:t>
-            </w:r>
-            <w:proofErr w:type="spellEnd"/>
-          </w:p>
-        </w:tc>
-        <w:tc>
-          <w:tcPr>
-            <w:tcW w:w="5053" w:type="dxa"/>
-          </w:tcPr>
-          <w:p>
-            <w:pPr>
-              <w:spacing w:before="0" w:line="240" w:lineRule="auto"/>
-              <w:rPr>
-                <w:rFonts w:ascii="BRH Malayalam Extra" w:eastAsia="Times New Roman" w:hAnsi="BRH Malayalam Extra" w:cs="BRH Malayalam Extra"/>
-                <w:sz w:val="40"/>
-                <w:szCs w:val="40"/>
-                <w:lang w:val="en-IN" w:eastAsia="en-IN" w:bidi="ml-IN"/>
-              </w:rPr>
-            </w:pPr>
-            <w:proofErr w:type="spellStart"/>
-            <w:r>
-              <w:rPr>
-                <w:rFonts w:ascii="BRH Devanagari Extra" w:hAnsi="BRH Devanagari Extra" w:cs="BRH Devanagari Extra"/>
-                <w:sz w:val="40"/>
-                <w:szCs w:val="40"/>
-              </w:rPr>
-              <w:t>oÉþWÒûrÉÉ</w:t>
-            </w:r>
-            <w:proofErr w:type="spellEnd"/>
-            <w:r>
-              <w:rPr>
-                <w:rFonts w:ascii="BRH Malayalam Extra" w:hAnsi="BRH Malayalam Extra" w:cs="BRH Devanagari Extra"/>
-                <w:sz w:val="32"/>
-                <w:szCs w:val="40"/>
-              </w:rPr>
-              <w:t>–</w:t>
-            </w:r>
-            <w:proofErr w:type="spellStart"/>
-            <w:r>
-              <w:rPr>
-                <w:rFonts w:ascii="BRH Devanagari Extra" w:hAnsi="BRH Devanagari Extra" w:cs="BRH Devanagari Extra"/>
-                <w:sz w:val="40"/>
-                <w:szCs w:val="40"/>
-              </w:rPr>
-              <w:t>ÎeÉlÉÉå</w:t>
-            </w:r>
-            <w:proofErr w:type="spellEnd"/>
-            <w:r>
-              <w:rPr>
-                <w:rFonts w:ascii="BRH Devanagari Extra" w:hAnsi="BRH Devanagari Extra" w:cs="BRH Devanagari Extra"/>
-                <w:sz w:val="40"/>
-                <w:szCs w:val="40"/>
-              </w:rPr>
-              <w:t xml:space="preserve"> </w:t>
-            </w:r>
-            <w:proofErr w:type="spellStart"/>
-            <w:r>
-              <w:rPr>
-                <w:rFonts w:ascii="BRH Devanagari Extra" w:hAnsi="BRH Devanagari Extra" w:cs="BRH Devanagari Extra"/>
-                <w:sz w:val="40"/>
-                <w:szCs w:val="40"/>
-              </w:rPr>
-              <w:t>ÅmÉëþÌiÉÌ¸</w:t>
-            </w:r>
-            <w:r>
-              <w:rPr>
-                <w:rFonts w:ascii="BRH Devanagari Extra" w:hAnsi="BRH Devanagari Extra" w:cs="BRH Devanagari Extra"/>
-                <w:sz w:val="40"/>
-                <w:szCs w:val="40"/>
-                <w:highlight w:val="green"/>
-              </w:rPr>
-              <w:t>iÉÉ</w:t>
-            </w:r>
-            <w:proofErr w:type="spellEnd"/>
-            <w:r>
-              <w:rPr>
-                <w:rFonts w:ascii="BRH Malayalam Extra" w:hAnsi="BRH Malayalam Extra" w:cs="BRH Devanagari Extra"/>
-                <w:sz w:val="32"/>
-                <w:szCs w:val="40"/>
-                <w:highlight w:val="green"/>
-              </w:rPr>
-              <w:t>–</w:t>
-            </w:r>
-            <w:r>
-              <w:rPr>
-                <w:rFonts w:ascii="BRH Devanagari Extra" w:hAnsi="BRH Devanagari Extra" w:cs="BRH Devanagari Extra"/>
-                <w:sz w:val="40"/>
-                <w:szCs w:val="40"/>
-                <w:highlight w:val="green"/>
-              </w:rPr>
-              <w:t>È</w:t>
             </w:r>
           </w:p>
         </w:tc>
@@ -711,6 +193,834 @@
           </w:tcPr>
           <w:p>
             <w:pPr>
+              <w:spacing w:before="0" w:line="240" w:lineRule="auto"/>
+              <w:rPr>
+                <w:b/>
+                <w:bCs/>
+                <w:sz w:val="28"/>
+                <w:szCs w:val="28"/>
+              </w:rPr>
+            </w:pPr>
+            <w:r>
+              <w:rPr>
+                <w:b/>
+                <w:bCs/>
+                <w:sz w:val="28"/>
+                <w:szCs w:val="28"/>
+              </w:rPr>
+              <w:t>Item 4 TS 1.2.23</w:t>
+            </w:r>
+            <w:r>
+              <w:rPr>
+                <w:b/>
+                <w:bCs/>
+                <w:sz w:val="28"/>
+                <w:szCs w:val="28"/>
+              </w:rPr>
+              <w:br/>
+              <w:t>Line 2 Para 12C</w:t>
+            </w:r>
+          </w:p>
+        </w:tc>
+        <w:tc>
+          <w:tcPr>
+            <w:tcW w:w="4678" w:type="dxa"/>
+          </w:tcPr>
+          <w:p>
+            <w:pPr>
+              <w:spacing w:before="0" w:line="252" w:lineRule="auto"/>
+              <w:rPr>
+                <w:rFonts w:ascii="Latha" w:hAnsi="Latha" w:cs="Latha"/>
+                <w:sz w:val="28"/>
+                <w:szCs w:val="28"/>
+                <w:cs/>
+                <w:lang w:bidi="ta-IN"/>
+              </w:rPr>
+            </w:pPr>
+            <w:r>
+              <w:rPr>
+                <w:rFonts w:ascii="Latha" w:hAnsi="Latha" w:cs="Latha"/>
+                <w:sz w:val="28"/>
+                <w:szCs w:val="28"/>
+                <w:cs/>
+                <w:lang w:bidi="ta-IN"/>
+              </w:rPr>
+              <w:t>விம</w:t>
+            </w:r>
+            <w:r>
+              <w:rPr>
+                <w:rFonts w:ascii="BRH Tamil Tab Extra" w:hAnsi="BRH Tamil Tab Extra" w:cs="Latha"/>
+                <w:b/>
+                <w:sz w:val="32"/>
+                <w:szCs w:val="28"/>
+                <w:lang w:bidi="ta-IN"/>
+              </w:rPr>
+              <w:t>…</w:t>
+            </w:r>
+            <w:r>
+              <w:rPr>
+                <w:rFonts w:ascii="Latha" w:hAnsi="Latha" w:cs="Latha"/>
+                <w:sz w:val="28"/>
+                <w:szCs w:val="28"/>
+                <w:cs/>
+                <w:lang w:bidi="ta-IN"/>
+              </w:rPr>
+              <w:t xml:space="preserve">மே </w:t>
+            </w:r>
+            <w:r>
+              <w:rPr>
+                <w:rFonts w:ascii="Latha" w:hAnsi="Latha" w:cs="Latha"/>
+                <w:sz w:val="28"/>
+                <w:szCs w:val="28"/>
+                <w:highlight w:val="yellow"/>
+                <w:cs/>
+                <w:lang w:bidi="ta-IN"/>
+              </w:rPr>
+              <w:t>ரா</w:t>
+            </w:r>
+            <w:r>
+              <w:rPr>
+                <w:rFonts w:ascii="Latha" w:hAnsi="Latha" w:cs="Latha"/>
+                <w:sz w:val="28"/>
+                <w:szCs w:val="28"/>
+                <w:cs/>
+                <w:lang w:bidi="ta-IN"/>
+              </w:rPr>
+              <w:t>ஜா</w:t>
+            </w:r>
+            <w:proofErr w:type="spellStart"/>
+            <w:r>
+              <w:rPr>
+                <w:rFonts w:ascii="BRH Devanagari Extra" w:hAnsi="BRH Devanagari Extra" w:cs="Latha"/>
+                <w:b/>
+                <w:sz w:val="36"/>
+                <w:szCs w:val="28"/>
+                <w:lang w:bidi="ta-IN"/>
+              </w:rPr>
+              <w:t>óè</w:t>
+            </w:r>
+            <w:proofErr w:type="spellEnd"/>
+            <w:r>
+              <w:rPr>
+                <w:rFonts w:ascii="BRH Tamil Tab Extra" w:hAnsi="BRH Tamil Tab Extra" w:cs="Latha"/>
+                <w:b/>
+                <w:sz w:val="36"/>
+                <w:szCs w:val="28"/>
+                <w:lang w:bidi="ta-IN"/>
+              </w:rPr>
+              <w:t>†</w:t>
+            </w:r>
+            <w:r>
+              <w:rPr>
+                <w:rFonts w:ascii="Latha" w:hAnsi="Latha" w:cs="Latha"/>
+                <w:sz w:val="28"/>
+                <w:szCs w:val="28"/>
+                <w:cs/>
+                <w:lang w:bidi="ta-IN"/>
+              </w:rPr>
+              <w:t>ஸி</w:t>
+            </w:r>
+            <w:r>
+              <w:rPr>
+                <w:rFonts w:ascii="BRH Tamil Tab Extra" w:hAnsi="BRH Tamil Tab Extra" w:cs="Latha"/>
+                <w:b/>
+                <w:sz w:val="32"/>
+                <w:szCs w:val="28"/>
+                <w:lang w:bidi="ta-IN"/>
+              </w:rPr>
+              <w:t>…</w:t>
+            </w:r>
+            <w:r>
+              <w:rPr>
+                <w:rFonts w:ascii="Latha" w:hAnsi="Latha" w:cs="Latha"/>
+                <w:sz w:val="28"/>
+                <w:szCs w:val="28"/>
+                <w:lang w:bidi="ta-IN"/>
+              </w:rPr>
+              <w:t xml:space="preserve"> </w:t>
+            </w:r>
+            <w:r>
+              <w:rPr>
+                <w:rFonts w:ascii="Latha" w:hAnsi="Latha" w:cs="Latha"/>
+                <w:sz w:val="28"/>
+                <w:szCs w:val="28"/>
+                <w:cs/>
+                <w:lang w:bidi="ta-IN"/>
+              </w:rPr>
+              <w:t>யோ</w:t>
+            </w:r>
+          </w:p>
+        </w:tc>
+        <w:tc>
+          <w:tcPr>
+            <w:tcW w:w="5173" w:type="dxa"/>
+            <w:gridSpan w:val="2"/>
+          </w:tcPr>
+          <w:p>
+            <w:pPr>
+              <w:spacing w:before="0" w:line="252" w:lineRule="auto"/>
+              <w:rPr>
+                <w:rFonts w:ascii="Latha" w:hAnsi="Latha" w:cs="Latha"/>
+                <w:sz w:val="28"/>
+                <w:szCs w:val="28"/>
+                <w:cs/>
+                <w:lang w:bidi="ta-IN"/>
+              </w:rPr>
+            </w:pPr>
+            <w:r>
+              <w:rPr>
+                <w:rFonts w:ascii="Latha" w:hAnsi="Latha" w:cs="Latha"/>
+                <w:sz w:val="28"/>
+                <w:szCs w:val="28"/>
+                <w:cs/>
+                <w:lang w:bidi="ta-IN"/>
+              </w:rPr>
+              <w:t>விம</w:t>
+            </w:r>
+            <w:r>
+              <w:rPr>
+                <w:rFonts w:ascii="BRH Tamil Tab Extra" w:hAnsi="BRH Tamil Tab Extra" w:cs="Latha"/>
+                <w:b/>
+                <w:sz w:val="32"/>
+                <w:szCs w:val="28"/>
+                <w:lang w:bidi="ta-IN"/>
+              </w:rPr>
+              <w:t>…</w:t>
+            </w:r>
+            <w:r>
+              <w:rPr>
+                <w:rFonts w:ascii="Latha" w:hAnsi="Latha" w:cs="Latha"/>
+                <w:sz w:val="28"/>
+                <w:szCs w:val="28"/>
+                <w:cs/>
+                <w:lang w:bidi="ta-IN"/>
+              </w:rPr>
+              <w:t xml:space="preserve">மே </w:t>
+            </w:r>
+            <w:r>
+              <w:rPr>
+                <w:rFonts w:ascii="Latha" w:hAnsi="Latha" w:cs="Latha"/>
+                <w:sz w:val="28"/>
+                <w:szCs w:val="28"/>
+                <w:highlight w:val="green"/>
+                <w:cs/>
+                <w:lang w:bidi="ta-IN"/>
+              </w:rPr>
+              <w:t>ர</w:t>
+            </w:r>
+            <w:r>
+              <w:rPr>
+                <w:rFonts w:ascii="Latha" w:hAnsi="Latha" w:cs="Latha"/>
+                <w:sz w:val="28"/>
+                <w:szCs w:val="28"/>
+                <w:cs/>
+                <w:lang w:bidi="ta-IN"/>
+              </w:rPr>
+              <w:t>ஜா</w:t>
+            </w:r>
+            <w:proofErr w:type="spellStart"/>
+            <w:r>
+              <w:rPr>
+                <w:rFonts w:ascii="BRH Devanagari Extra" w:hAnsi="BRH Devanagari Extra" w:cs="Latha"/>
+                <w:b/>
+                <w:sz w:val="36"/>
+                <w:szCs w:val="28"/>
+                <w:lang w:bidi="ta-IN"/>
+              </w:rPr>
+              <w:t>óè</w:t>
+            </w:r>
+            <w:proofErr w:type="spellEnd"/>
+            <w:r>
+              <w:rPr>
+                <w:rFonts w:ascii="BRH Tamil Tab Extra" w:hAnsi="BRH Tamil Tab Extra" w:cs="Latha"/>
+                <w:b/>
+                <w:sz w:val="36"/>
+                <w:szCs w:val="28"/>
+                <w:lang w:bidi="ta-IN"/>
+              </w:rPr>
+              <w:t>†</w:t>
+            </w:r>
+            <w:r>
+              <w:rPr>
+                <w:rFonts w:ascii="Latha" w:hAnsi="Latha" w:cs="Latha"/>
+                <w:sz w:val="28"/>
+                <w:szCs w:val="28"/>
+                <w:cs/>
+                <w:lang w:bidi="ta-IN"/>
+              </w:rPr>
+              <w:t>ஸி</w:t>
+            </w:r>
+            <w:r>
+              <w:rPr>
+                <w:rFonts w:ascii="BRH Tamil Tab Extra" w:hAnsi="BRH Tamil Tab Extra" w:cs="Latha"/>
+                <w:b/>
+                <w:sz w:val="32"/>
+                <w:szCs w:val="28"/>
+                <w:lang w:bidi="ta-IN"/>
+              </w:rPr>
+              <w:t>…</w:t>
+            </w:r>
+            <w:r>
+              <w:rPr>
+                <w:rFonts w:ascii="Latha" w:hAnsi="Latha" w:cs="Latha"/>
+                <w:sz w:val="28"/>
+                <w:szCs w:val="28"/>
+                <w:lang w:bidi="ta-IN"/>
+              </w:rPr>
+              <w:t xml:space="preserve"> </w:t>
+            </w:r>
+            <w:r>
+              <w:rPr>
+                <w:rFonts w:ascii="Latha" w:hAnsi="Latha" w:cs="Latha"/>
+                <w:sz w:val="28"/>
+                <w:szCs w:val="28"/>
+                <w:cs/>
+                <w:lang w:bidi="ta-IN"/>
+              </w:rPr>
+              <w:t>யோ</w:t>
+            </w:r>
+          </w:p>
+        </w:tc>
+      </w:tr>
+      <w:tr>
+        <w:trPr>
+          <w:gridAfter w:val="1"/>
+          <w:wAfter w:w="120" w:type="dxa"/>
+          <w:trHeight w:val="915"/>
+        </w:trPr>
+        <w:tc>
+          <w:tcPr>
+            <w:tcW w:w="4189" w:type="dxa"/>
+          </w:tcPr>
+          <w:p>
+            <w:pPr>
+              <w:spacing w:before="0" w:line="240" w:lineRule="auto"/>
+              <w:rPr>
+                <w:rFonts w:cs="Latha"/>
+                <w:b/>
+                <w:color w:val="FF0000"/>
+                <w:sz w:val="28"/>
+                <w:szCs w:val="28"/>
+                <w:lang w:bidi="ta-IN"/>
+              </w:rPr>
+            </w:pPr>
+            <w:r>
+              <w:rPr>
+                <w:rFonts w:cs="Latha"/>
+                <w:b/>
+                <w:color w:val="FF0000"/>
+                <w:sz w:val="28"/>
+                <w:szCs w:val="28"/>
+                <w:lang w:bidi="ta-IN"/>
+              </w:rPr>
+              <w:t>Para No - 34</w:t>
+            </w:r>
+          </w:p>
+          <w:p>
+            <w:pPr>
+              <w:spacing w:before="0" w:line="240" w:lineRule="auto"/>
+              <w:rPr>
+                <w:rFonts w:cs="Latha"/>
+                <w:b/>
+                <w:sz w:val="28"/>
+                <w:szCs w:val="28"/>
+                <w:lang w:bidi="ta-IN"/>
+              </w:rPr>
+            </w:pPr>
+            <w:r>
+              <w:rPr>
+                <w:rFonts w:cs="Latha"/>
+                <w:b/>
+                <w:color w:val="FF0000"/>
+                <w:sz w:val="28"/>
+                <w:szCs w:val="28"/>
+                <w:lang w:bidi="ta-IN"/>
+              </w:rPr>
+              <w:t>Line No. - Last line</w:t>
+            </w:r>
+          </w:p>
+        </w:tc>
+        <w:tc>
+          <w:tcPr>
+            <w:tcW w:w="4678" w:type="dxa"/>
+          </w:tcPr>
+          <w:p>
+            <w:pPr>
+              <w:autoSpaceDE w:val="0"/>
+              <w:autoSpaceDN w:val="0"/>
+              <w:adjustRightInd w:val="0"/>
+              <w:spacing w:before="0" w:line="240" w:lineRule="auto"/>
+              <w:rPr>
+                <w:rFonts w:ascii="BRH Malayalam Extra" w:eastAsia="Times New Roman" w:hAnsi="BRH Malayalam Extra" w:cs="BRH Malayalam Extra"/>
+                <w:sz w:val="40"/>
+                <w:szCs w:val="40"/>
+                <w:lang w:bidi="ml-IN"/>
+              </w:rPr>
+            </w:pPr>
+            <w:r>
+              <w:rPr>
+                <w:rFonts w:ascii="BRH Devanagari Extra" w:hAnsi="BRH Devanagari Extra" w:cs="BRH Devanagari Extra"/>
+                <w:sz w:val="40"/>
+                <w:szCs w:val="40"/>
+              </w:rPr>
+              <w:t>C</w:t>
+            </w:r>
+            <w:r>
+              <w:rPr>
+                <w:rFonts w:ascii="BRH Malayalam Extra" w:hAnsi="BRH Malayalam Extra" w:cs="BRH Devanagari Extra"/>
+                <w:sz w:val="34"/>
+                <w:szCs w:val="40"/>
+              </w:rPr>
+              <w:t>–</w:t>
+            </w:r>
+            <w:r>
+              <w:rPr>
+                <w:rFonts w:ascii="BRH Devanagari" w:hAnsi="BRH Devanagari" w:cs="BRH Devanagari"/>
+                <w:color w:val="000000"/>
+                <w:sz w:val="40"/>
+                <w:szCs w:val="40"/>
+                <w:highlight w:val="yellow"/>
+                <w:lang w:val="en-IN" w:eastAsia="en-IN"/>
+              </w:rPr>
+              <w:t>¸</w:t>
+            </w:r>
+            <w:proofErr w:type="spellStart"/>
+            <w:r>
+              <w:rPr>
+                <w:rFonts w:ascii="BRH Devanagari Extra" w:hAnsi="BRH Devanagari Extra" w:cs="BRH Devanagari Extra"/>
+                <w:sz w:val="40"/>
+                <w:szCs w:val="40"/>
+              </w:rPr>
+              <w:t>rÉþeÉÑwÉxiÉå</w:t>
+            </w:r>
+            <w:proofErr w:type="spellEnd"/>
+            <w:r>
+              <w:rPr>
+                <w:rFonts w:ascii="BRH Devanagari Extra" w:hAnsi="BRH Devanagari Extra" w:cs="BRH Devanagari Extra"/>
+                <w:sz w:val="40"/>
+                <w:szCs w:val="40"/>
+              </w:rPr>
+              <w:t xml:space="preserve"> </w:t>
+            </w:r>
+            <w:proofErr w:type="spellStart"/>
+            <w:r>
+              <w:rPr>
+                <w:rFonts w:ascii="BRH Devanagari Extra" w:hAnsi="BRH Devanagari Extra" w:cs="BRH Devanagari Extra"/>
+                <w:sz w:val="40"/>
+                <w:szCs w:val="40"/>
+              </w:rPr>
+              <w:t>SåuÉ</w:t>
+            </w:r>
+            <w:proofErr w:type="spellEnd"/>
+            <w:r>
+              <w:rPr>
+                <w:rFonts w:ascii="BRH Devanagari Extra" w:hAnsi="BRH Devanagari Extra" w:cs="BRH Devanagari Extra"/>
+                <w:sz w:val="40"/>
+                <w:szCs w:val="40"/>
+              </w:rPr>
+              <w:t xml:space="preserve"> </w:t>
+            </w:r>
+            <w:proofErr w:type="spellStart"/>
+            <w:r>
+              <w:rPr>
+                <w:rFonts w:ascii="BRH Devanagari Extra" w:hAnsi="BRH Devanagari Extra" w:cs="BRH Devanagari Extra"/>
+                <w:sz w:val="40"/>
+                <w:szCs w:val="40"/>
+              </w:rPr>
+              <w:t>xÉÉåqÉ</w:t>
+            </w:r>
+            <w:proofErr w:type="spellEnd"/>
+          </w:p>
+        </w:tc>
+        <w:tc>
+          <w:tcPr>
+            <w:tcW w:w="5053" w:type="dxa"/>
+          </w:tcPr>
+          <w:p>
+            <w:pPr>
+              <w:spacing w:before="0" w:line="240" w:lineRule="auto"/>
+              <w:rPr>
+                <w:rFonts w:ascii="BRH Malayalam Extra" w:eastAsia="Times New Roman" w:hAnsi="BRH Malayalam Extra" w:cs="BRH Malayalam Extra"/>
+                <w:sz w:val="40"/>
+                <w:szCs w:val="40"/>
+                <w:lang w:bidi="ml-IN"/>
+              </w:rPr>
+            </w:pPr>
+            <w:r>
+              <w:rPr>
+                <w:rFonts w:ascii="BRH Devanagari Extra" w:hAnsi="BRH Devanagari Extra" w:cs="BRH Devanagari Extra"/>
+                <w:sz w:val="40"/>
+                <w:szCs w:val="40"/>
+              </w:rPr>
+              <w:t>C</w:t>
+            </w:r>
+            <w:r>
+              <w:rPr>
+                <w:rFonts w:ascii="BRH Malayalam Extra" w:hAnsi="BRH Malayalam Extra" w:cs="BRH Devanagari Extra"/>
+                <w:sz w:val="34"/>
+                <w:szCs w:val="40"/>
+                <w:highlight w:val="green"/>
+              </w:rPr>
+              <w:t>–</w:t>
+            </w:r>
+            <w:r>
+              <w:rPr>
+                <w:rFonts w:ascii="BRH Devanagari Extra" w:hAnsi="BRH Devanagari Extra" w:cs="BRH Devanagari Extra"/>
+                <w:sz w:val="40"/>
+                <w:szCs w:val="40"/>
+                <w:highlight w:val="green"/>
+              </w:rPr>
+              <w:t>¹</w:t>
+            </w:r>
+            <w:r>
+              <w:rPr>
+                <w:rFonts w:ascii="BRH Devanagari Extra" w:hAnsi="BRH Devanagari Extra" w:cs="BRH Devanagari Extra"/>
+                <w:sz w:val="40"/>
+                <w:szCs w:val="40"/>
+              </w:rPr>
+              <w:t xml:space="preserve">rÉþeÉÑwÉxiÉå </w:t>
+            </w:r>
+            <w:proofErr w:type="spellStart"/>
+            <w:r>
+              <w:rPr>
+                <w:rFonts w:ascii="BRH Devanagari Extra" w:hAnsi="BRH Devanagari Extra" w:cs="BRH Devanagari Extra"/>
+                <w:sz w:val="40"/>
+                <w:szCs w:val="40"/>
+              </w:rPr>
+              <w:t>SåuÉ</w:t>
+            </w:r>
+            <w:proofErr w:type="spellEnd"/>
+            <w:r>
+              <w:rPr>
+                <w:rFonts w:ascii="BRH Devanagari Extra" w:hAnsi="BRH Devanagari Extra" w:cs="BRH Devanagari Extra"/>
+                <w:sz w:val="40"/>
+                <w:szCs w:val="40"/>
+              </w:rPr>
+              <w:t xml:space="preserve"> </w:t>
+            </w:r>
+            <w:proofErr w:type="spellStart"/>
+            <w:r>
+              <w:rPr>
+                <w:rFonts w:ascii="BRH Devanagari Extra" w:hAnsi="BRH Devanagari Extra" w:cs="BRH Devanagari Extra"/>
+                <w:sz w:val="40"/>
+                <w:szCs w:val="40"/>
+              </w:rPr>
+              <w:t>xÉÉåqÉ</w:t>
+            </w:r>
+            <w:proofErr w:type="spellEnd"/>
+          </w:p>
+        </w:tc>
+      </w:tr>
+      <w:tr>
+        <w:trPr>
+          <w:gridAfter w:val="1"/>
+          <w:wAfter w:w="120" w:type="dxa"/>
+          <w:trHeight w:val="1482"/>
+        </w:trPr>
+        <w:tc>
+          <w:tcPr>
+            <w:tcW w:w="4189" w:type="dxa"/>
+          </w:tcPr>
+          <w:p>
+            <w:pPr>
+              <w:spacing w:before="0" w:line="240" w:lineRule="auto"/>
+              <w:rPr>
+                <w:rFonts w:cs="Latha"/>
+                <w:b/>
+                <w:sz w:val="28"/>
+                <w:szCs w:val="28"/>
+                <w:lang w:bidi="ta-IN"/>
+              </w:rPr>
+            </w:pPr>
+            <w:proofErr w:type="spellStart"/>
+            <w:r>
+              <w:rPr>
+                <w:rFonts w:cs="Latha"/>
+                <w:b/>
+                <w:sz w:val="28"/>
+                <w:szCs w:val="28"/>
+                <w:lang w:bidi="ta-IN"/>
+              </w:rPr>
+              <w:t>asAvAdityo</w:t>
+            </w:r>
+            <w:proofErr w:type="spellEnd"/>
+            <w:r>
+              <w:rPr>
+                <w:rFonts w:cs="Latha"/>
+                <w:b/>
+                <w:sz w:val="28"/>
+                <w:szCs w:val="28"/>
+                <w:lang w:bidi="ta-IN"/>
+              </w:rPr>
+              <w:t xml:space="preserve"> – item no. 13</w:t>
+            </w:r>
+          </w:p>
+          <w:p>
+            <w:pPr>
+              <w:spacing w:before="0" w:line="240" w:lineRule="auto"/>
+              <w:rPr>
+                <w:rFonts w:cs="Latha"/>
+                <w:b/>
+                <w:sz w:val="28"/>
+                <w:szCs w:val="28"/>
+                <w:lang w:bidi="ta-IN"/>
+              </w:rPr>
+            </w:pPr>
+            <w:r>
+              <w:rPr>
+                <w:rFonts w:cs="Latha"/>
+                <w:b/>
+                <w:sz w:val="28"/>
+                <w:szCs w:val="28"/>
+                <w:lang w:bidi="ta-IN"/>
+              </w:rPr>
+              <w:t>TB 7.3.10.4</w:t>
+            </w:r>
+            <w:r>
+              <w:rPr>
+                <w:rFonts w:cs="Latha"/>
+                <w:b/>
+                <w:sz w:val="28"/>
+                <w:szCs w:val="28"/>
+                <w:lang w:bidi="ta-IN"/>
+              </w:rPr>
+              <w:t xml:space="preserve">, </w:t>
+            </w:r>
+            <w:r>
+              <w:rPr>
+                <w:rFonts w:cs="Latha"/>
+                <w:b/>
+                <w:sz w:val="28"/>
+                <w:szCs w:val="28"/>
+                <w:lang w:bidi="ta-IN"/>
+              </w:rPr>
+              <w:t>Para</w:t>
+            </w:r>
+            <w:r>
+              <w:rPr>
+                <w:rFonts w:cs="Latha"/>
+                <w:b/>
+                <w:sz w:val="28"/>
+                <w:szCs w:val="28"/>
+                <w:lang w:bidi="ta-IN"/>
+              </w:rPr>
+              <w:t xml:space="preserve"> </w:t>
+            </w:r>
+            <w:r>
+              <w:rPr>
+                <w:rFonts w:cs="Latha"/>
+                <w:b/>
+                <w:sz w:val="28"/>
+                <w:szCs w:val="28"/>
+                <w:lang w:bidi="ta-IN"/>
+              </w:rPr>
+              <w:t>56</w:t>
+            </w:r>
+          </w:p>
+          <w:p>
+            <w:pPr>
+              <w:spacing w:before="0" w:line="240" w:lineRule="auto"/>
+              <w:rPr>
+                <w:b/>
+                <w:sz w:val="28"/>
+                <w:szCs w:val="28"/>
+              </w:rPr>
+            </w:pPr>
+            <w:r>
+              <w:rPr>
+                <w:b/>
+                <w:sz w:val="28"/>
+                <w:szCs w:val="28"/>
+              </w:rPr>
+              <w:t>Line No. – Last Line</w:t>
+            </w:r>
+          </w:p>
+          <w:p>
+            <w:pPr>
+              <w:spacing w:before="0" w:line="240" w:lineRule="auto"/>
+              <w:rPr>
+                <w:rFonts w:cs="Latha"/>
+                <w:b/>
+                <w:sz w:val="28"/>
+                <w:szCs w:val="28"/>
+                <w:lang w:bidi="ta-IN"/>
+              </w:rPr>
+            </w:pPr>
+          </w:p>
+        </w:tc>
+        <w:tc>
+          <w:tcPr>
+            <w:tcW w:w="4678" w:type="dxa"/>
+          </w:tcPr>
+          <w:p>
+            <w:pPr>
+              <w:spacing w:before="0" w:line="240" w:lineRule="auto"/>
+              <w:rPr>
+                <w:rFonts w:ascii="BRH Malayalam Extra" w:eastAsia="Times New Roman" w:hAnsi="BRH Malayalam Extra" w:cs="BRH Malayalam Extra"/>
+                <w:sz w:val="40"/>
+                <w:szCs w:val="40"/>
+                <w:lang w:val="en-IN" w:eastAsia="en-IN" w:bidi="ml-IN"/>
+              </w:rPr>
+            </w:pPr>
+            <w:proofErr w:type="spellStart"/>
+            <w:r>
+              <w:rPr>
+                <w:rFonts w:ascii="BRH Devanagari Extra" w:hAnsi="BRH Devanagari Extra" w:cs="BRH Devanagari Extra"/>
+                <w:sz w:val="40"/>
+                <w:szCs w:val="40"/>
+              </w:rPr>
+              <w:t>oÉþWÒûrÉÉ</w:t>
+            </w:r>
+            <w:proofErr w:type="spellEnd"/>
+            <w:r>
+              <w:rPr>
+                <w:rFonts w:ascii="BRH Malayalam Extra" w:hAnsi="BRH Malayalam Extra" w:cs="BRH Devanagari Extra"/>
+                <w:sz w:val="32"/>
+                <w:szCs w:val="40"/>
+              </w:rPr>
+              <w:t>–</w:t>
+            </w:r>
+            <w:proofErr w:type="spellStart"/>
+            <w:r>
+              <w:rPr>
+                <w:rFonts w:ascii="BRH Devanagari Extra" w:hAnsi="BRH Devanagari Extra" w:cs="BRH Devanagari Extra"/>
+                <w:sz w:val="40"/>
+                <w:szCs w:val="40"/>
+              </w:rPr>
+              <w:t>ÎeÉlÉÉå</w:t>
+            </w:r>
+            <w:proofErr w:type="spellEnd"/>
+            <w:r>
+              <w:rPr>
+                <w:rFonts w:ascii="BRH Devanagari Extra" w:hAnsi="BRH Devanagari Extra" w:cs="BRH Devanagari Extra"/>
+                <w:sz w:val="40"/>
+                <w:szCs w:val="40"/>
+              </w:rPr>
+              <w:t xml:space="preserve"> </w:t>
+            </w:r>
+            <w:proofErr w:type="spellStart"/>
+            <w:r>
+              <w:rPr>
+                <w:rFonts w:ascii="BRH Devanagari Extra" w:hAnsi="BRH Devanagari Extra" w:cs="BRH Devanagari Extra"/>
+                <w:sz w:val="40"/>
+                <w:szCs w:val="40"/>
+              </w:rPr>
+              <w:t>ÅmÉëþÌiÉÌ¸</w:t>
+            </w:r>
+            <w:r>
+              <w:rPr>
+                <w:rFonts w:ascii="BRH Devanagari Extra" w:hAnsi="BRH Devanagari Extra" w:cs="BRH Devanagari Extra"/>
+                <w:sz w:val="40"/>
+                <w:szCs w:val="40"/>
+                <w:highlight w:val="yellow"/>
+              </w:rPr>
+              <w:t>iÉÉÈ</w:t>
+            </w:r>
+            <w:proofErr w:type="spellEnd"/>
+          </w:p>
+        </w:tc>
+        <w:tc>
+          <w:tcPr>
+            <w:tcW w:w="5053" w:type="dxa"/>
+          </w:tcPr>
+          <w:p>
+            <w:pPr>
+              <w:spacing w:before="0" w:line="240" w:lineRule="auto"/>
+              <w:rPr>
+                <w:rFonts w:ascii="BRH Malayalam Extra" w:eastAsia="Times New Roman" w:hAnsi="BRH Malayalam Extra" w:cs="BRH Malayalam Extra"/>
+                <w:sz w:val="40"/>
+                <w:szCs w:val="40"/>
+                <w:lang w:val="en-IN" w:eastAsia="en-IN" w:bidi="ml-IN"/>
+              </w:rPr>
+            </w:pPr>
+            <w:proofErr w:type="spellStart"/>
+            <w:r>
+              <w:rPr>
+                <w:rFonts w:ascii="BRH Devanagari Extra" w:hAnsi="BRH Devanagari Extra" w:cs="BRH Devanagari Extra"/>
+                <w:sz w:val="40"/>
+                <w:szCs w:val="40"/>
+              </w:rPr>
+              <w:t>oÉþWÒûrÉÉ</w:t>
+            </w:r>
+            <w:proofErr w:type="spellEnd"/>
+            <w:r>
+              <w:rPr>
+                <w:rFonts w:ascii="BRH Malayalam Extra" w:hAnsi="BRH Malayalam Extra" w:cs="BRH Devanagari Extra"/>
+                <w:sz w:val="32"/>
+                <w:szCs w:val="40"/>
+              </w:rPr>
+              <w:t>–</w:t>
+            </w:r>
+            <w:proofErr w:type="spellStart"/>
+            <w:r>
+              <w:rPr>
+                <w:rFonts w:ascii="BRH Devanagari Extra" w:hAnsi="BRH Devanagari Extra" w:cs="BRH Devanagari Extra"/>
+                <w:sz w:val="40"/>
+                <w:szCs w:val="40"/>
+              </w:rPr>
+              <w:t>ÎeÉlÉÉå</w:t>
+            </w:r>
+            <w:proofErr w:type="spellEnd"/>
+            <w:r>
+              <w:rPr>
+                <w:rFonts w:ascii="BRH Devanagari Extra" w:hAnsi="BRH Devanagari Extra" w:cs="BRH Devanagari Extra"/>
+                <w:sz w:val="40"/>
+                <w:szCs w:val="40"/>
+              </w:rPr>
+              <w:t xml:space="preserve"> </w:t>
+            </w:r>
+            <w:proofErr w:type="spellStart"/>
+            <w:r>
+              <w:rPr>
+                <w:rFonts w:ascii="BRH Devanagari Extra" w:hAnsi="BRH Devanagari Extra" w:cs="BRH Devanagari Extra"/>
+                <w:sz w:val="40"/>
+                <w:szCs w:val="40"/>
+              </w:rPr>
+              <w:t>ÅmÉëþÌiÉÌ¸</w:t>
+            </w:r>
+            <w:r>
+              <w:rPr>
+                <w:rFonts w:ascii="BRH Devanagari Extra" w:hAnsi="BRH Devanagari Extra" w:cs="BRH Devanagari Extra"/>
+                <w:sz w:val="40"/>
+                <w:szCs w:val="40"/>
+                <w:highlight w:val="green"/>
+              </w:rPr>
+              <w:t>iÉÉ</w:t>
+            </w:r>
+            <w:proofErr w:type="spellEnd"/>
+            <w:r>
+              <w:rPr>
+                <w:rFonts w:ascii="BRH Malayalam Extra" w:hAnsi="BRH Malayalam Extra" w:cs="BRH Devanagari Extra"/>
+                <w:sz w:val="32"/>
+                <w:szCs w:val="40"/>
+                <w:highlight w:val="green"/>
+              </w:rPr>
+              <w:t>–</w:t>
+            </w:r>
+            <w:r>
+              <w:rPr>
+                <w:rFonts w:ascii="BRH Devanagari Extra" w:hAnsi="BRH Devanagari Extra" w:cs="BRH Devanagari Extra"/>
+                <w:sz w:val="40"/>
+                <w:szCs w:val="40"/>
+                <w:highlight w:val="green"/>
+              </w:rPr>
+              <w:t>È</w:t>
+            </w:r>
+          </w:p>
+        </w:tc>
+      </w:tr>
+      <w:tr>
+        <w:trPr>
+          <w:gridAfter w:val="1"/>
+          <w:wAfter w:w="120" w:type="dxa"/>
+          <w:trHeight w:val="773"/>
+        </w:trPr>
+        <w:tc>
+          <w:tcPr>
+            <w:tcW w:w="4189" w:type="dxa"/>
+          </w:tcPr>
+          <w:p>
+            <w:pPr>
               <w:widowControl w:val="0"/>
               <w:autoSpaceDE w:val="0"/>
               <w:autoSpaceDN w:val="0"/>
@@ -1095,6 +1405,8 @@
       </w:tr>
       <w:tr>
         <w:trPr>
+          <w:gridAfter w:val="1"/>
+          <w:wAfter w:w="120" w:type="dxa"/>
           <w:trHeight w:val="773"/>
         </w:trPr>
         <w:tc>
@@ -1475,6 +1787,8 @@
       </w:tr>
       <w:tr>
         <w:trPr>
+          <w:gridAfter w:val="1"/>
+          <w:wAfter w:w="120" w:type="dxa"/>
           <w:trHeight w:val="773"/>
         </w:trPr>
         <w:tc>
@@ -1840,6 +2154,8 @@
       </w:tr>
       <w:tr>
         <w:trPr>
+          <w:gridAfter w:val="1"/>
+          <w:wAfter w:w="120" w:type="dxa"/>
           <w:trHeight w:val="773"/>
         </w:trPr>
         <w:tc>
@@ -1939,6 +2255,7 @@
                 <w:szCs w:val="28"/>
                 <w:lang w:bidi="ta-IN"/>
               </w:rPr>
+              <w:lastRenderedPageBreak/>
               <w:t xml:space="preserve">Line No. - </w:t>
             </w:r>
             <w:r>
@@ -1978,6 +2295,7 @@
                 <w:szCs w:val="44"/>
                 <w:lang w:bidi="ml-IN"/>
               </w:rPr>
+              <w:lastRenderedPageBreak/>
               <w:t>ÌMÇü</w:t>
             </w:r>
             <w:proofErr w:type="spellEnd"/>
@@ -2178,6 +2496,8 @@
       </w:tr>
       <w:tr>
         <w:trPr>
+          <w:gridAfter w:val="1"/>
+          <w:wAfter w:w="120" w:type="dxa"/>
           <w:trHeight w:val="773"/>
         </w:trPr>
         <w:tc>
@@ -2208,7 +2528,6 @@
                 <w:szCs w:val="28"/>
                 <w:lang w:bidi="ta-IN"/>
               </w:rPr>
-              <w:lastRenderedPageBreak/>
               <w:t>T.B.</w:t>
             </w:r>
             <w:r>
@@ -2514,6 +2833,8 @@
       </w:tr>
       <w:tr>
         <w:trPr>
+          <w:gridAfter w:val="1"/>
+          <w:wAfter w:w="120" w:type="dxa"/>
           <w:trHeight w:val="773"/>
         </w:trPr>
         <w:tc>
@@ -2551,29 +2872,7 @@
                 <w:szCs w:val="28"/>
                 <w:lang w:bidi="ta-IN"/>
               </w:rPr>
-              <w:t xml:space="preserve"> </w:t>
-            </w:r>
-            <w:proofErr w:type="spellStart"/>
-            <w:r>
-              <w:rPr>
-                <w:rFonts w:cs="Latha"/>
-                <w:b/>
-                <w:sz w:val="28"/>
-                <w:szCs w:val="28"/>
-                <w:lang w:bidi="ta-IN"/>
-              </w:rPr>
-              <w:t>Praachi</w:t>
-            </w:r>
-            <w:proofErr w:type="spellEnd"/>
-            <w:r>
-              <w:rPr>
-                <w:rFonts w:cs="Latha"/>
-                <w:b/>
-                <w:sz w:val="28"/>
-                <w:szCs w:val="28"/>
-                <w:lang w:bidi="ta-IN"/>
-              </w:rPr>
-              <w:t xml:space="preserve"> – item no. 24</w:t>
+              <w:t xml:space="preserve"> Praachi – item no. 24</w:t>
             </w:r>
           </w:p>
           <w:p>
@@ -2856,6 +3155,10 @@
         </w:tc>
       </w:tr>
       <w:tr>
+        <w:trPr>
+          <w:gridAfter w:val="1"/>
+          <w:wAfter w:w="120" w:type="dxa"/>
+        </w:trPr>
         <w:tc>
           <w:tcPr>
             <w:tcW w:w="4189" w:type="dxa"/>
@@ -2891,29 +3194,7 @@
                 <w:szCs w:val="28"/>
                 <w:lang w:bidi="ta-IN"/>
               </w:rPr>
-              <w:t xml:space="preserve"> </w:t>
-            </w:r>
-            <w:proofErr w:type="spellStart"/>
-            <w:r>
-              <w:rPr>
-                <w:rFonts w:cs="Latha"/>
-                <w:b/>
-                <w:sz w:val="28"/>
-                <w:szCs w:val="28"/>
-                <w:lang w:bidi="ta-IN"/>
-              </w:rPr>
-              <w:t>Praachi</w:t>
-            </w:r>
-            <w:proofErr w:type="spellEnd"/>
-            <w:r>
-              <w:rPr>
-                <w:rFonts w:cs="Latha"/>
-                <w:b/>
-                <w:sz w:val="28"/>
-                <w:szCs w:val="28"/>
-                <w:lang w:bidi="ta-IN"/>
-              </w:rPr>
-              <w:t xml:space="preserve"> – item no. 24</w:t>
+              <w:t xml:space="preserve"> Praachi – item no. 24</w:t>
             </w:r>
           </w:p>
           <w:p>
@@ -3309,8 +3590,6 @@
           <w:u w:val="single"/>
         </w:rPr>
       </w:pPr>
-      <w:bookmarkStart w:id="0" w:name="_GoBack"/>
-      <w:bookmarkEnd w:id="0"/>
       <w:proofErr w:type="spellStart"/>
       <w:r>
         <w:rPr>
@@ -3781,6 +4060,7 @@
                 <w:szCs w:val="32"/>
                 <w:lang w:bidi="ta-IN"/>
               </w:rPr>
+              <w:lastRenderedPageBreak/>
               <w:t xml:space="preserve">T.S. </w:t>
             </w:r>
             <w:r>
@@ -4121,7 +4401,6 @@
                 <w:sz w:val="28"/>
                 <w:szCs w:val="28"/>
               </w:rPr>
-              <w:lastRenderedPageBreak/>
               <w:t>Korvai</w:t>
             </w:r>
             <w:proofErr w:type="spellEnd"/>
@@ -6051,6 +6330,7 @@
                 <w:sz w:val="28"/>
                 <w:szCs w:val="28"/>
               </w:rPr>
+              <w:lastRenderedPageBreak/>
               <w:t>TS 4.2.9.4 Para 41</w:t>
             </w:r>
           </w:p>
@@ -6600,7 +6880,6 @@
                 <w:sz w:val="28"/>
                 <w:szCs w:val="28"/>
               </w:rPr>
-              <w:lastRenderedPageBreak/>
               <w:t>TS 5.5.9.4 Para 47</w:t>
             </w:r>
           </w:p>
@@ -8352,6 +8631,7 @@
                 <w:sz w:val="28"/>
                 <w:szCs w:val="28"/>
               </w:rPr>
+              <w:lastRenderedPageBreak/>
               <w:t>TB 1.3.10.1 Para 65</w:t>
             </w:r>
           </w:p>
@@ -8644,7 +8924,6 @@
                 <w:sz w:val="28"/>
                 <w:szCs w:val="28"/>
               </w:rPr>
-              <w:lastRenderedPageBreak/>
               <w:t>TB 1.3.10.5 Para 69</w:t>
             </w:r>
           </w:p>
@@ -13046,7 +13325,7 @@
 </file>
 
 <file path=word/endnotes.xml><?xml version="1.0" encoding="utf-8"?>
-<w:endnotes xmlns:wpc="http://schemas.microsoft.com/office/word/2010/wordprocessingCanvas" xmlns:cx="http://schemas.microsoft.com/office/drawing/2014/chartex" xmlns:cx1="http://schemas.microsoft.com/office/drawing/2015/9/8/chartex" xmlns:mc="http://schemas.openxmlformats.org/markup-compatibility/2006" xmlns:o="urn:schemas-microsoft-com:office:office" xmlns:r="http://schemas.openxmlformats.org/officeDocument/2006/relationships" xmlns:m="http://schemas.openxmlformats.org/officeDocument/2006/math" xmlns:v="urn:schemas-microsoft-com:vml" xmlns:wp14="http://schemas.microsoft.com/office/word/2010/wordprocessingDrawing" xmlns:wp="http://schemas.openxmlformats.org/drawingml/2006/wordprocessingDrawing" xmlns:w10="urn:schemas-microsoft-com:office:word" xmlns:w="http://schemas.openxmlformats.org/wordprocessingml/2006/main" xmlns:w14="http://schemas.microsoft.com/office/word/2010/wordml" xmlns:w15="http://schemas.microsoft.com/office/word/2012/wordml" xmlns:w16se="http://schemas.microsoft.com/office/word/2015/wordml/symex" xmlns:wpg="http://schemas.microsoft.com/office/word/2010/wordprocessingGroup" xmlns:wpi="http://schemas.microsoft.com/office/word/2010/wordprocessingInk" xmlns:wne="http://schemas.microsoft.com/office/word/2006/wordml" xmlns:wps="http://schemas.microsoft.com/office/word/2010/wordprocessingShape" mc:Ignorable="w14 w15 w16se wp14">
+<w:endnotes xmlns:wpc="http://schemas.microsoft.com/office/word/2010/wordprocessingCanvas" xmlns:cx="http://schemas.microsoft.com/office/drawing/2014/chartex" xmlns:cx1="http://schemas.microsoft.com/office/drawing/2015/9/8/chartex" xmlns:cx2="http://schemas.microsoft.com/office/drawing/2015/10/21/chartex" xmlns:cx3="http://schemas.microsoft.com/office/drawing/2016/5/9/chartex" xmlns:cx4="http://schemas.microsoft.com/office/drawing/2016/5/10/chartex" xmlns:cx5="http://schemas.microsoft.com/office/drawing/2016/5/11/chartex" xmlns:cx6="http://schemas.microsoft.com/office/drawing/2016/5/12/chartex" xmlns:cx7="http://schemas.microsoft.com/office/drawing/2016/5/13/chartex" xmlns:cx8="http://schemas.microsoft.com/office/drawing/2016/5/14/chartex" xmlns:mc="http://schemas.openxmlformats.org/markup-compatibility/2006" xmlns:aink="http://schemas.microsoft.com/office/drawing/2016/ink" xmlns:am3d="http://schemas.microsoft.com/office/drawing/2017/model3d" xmlns:o="urn:schemas-microsoft-com:office:office" xmlns:r="http://schemas.openxmlformats.org/officeDocument/2006/relationships" xmlns:m="http://schemas.openxmlformats.org/officeDocument/2006/math" xmlns:v="urn:schemas-microsoft-com:vml" xmlns:wp14="http://schemas.microsoft.com/office/word/2010/wordprocessingDrawing" xmlns:wp="http://schemas.openxmlformats.org/drawingml/2006/wordprocessingDrawing" xmlns:w10="urn:schemas-microsoft-com:office:word" xmlns:w="http://schemas.openxmlformats.org/wordprocessingml/2006/main" xmlns:w14="http://schemas.microsoft.com/office/word/2010/wordml" xmlns:w15="http://schemas.microsoft.com/office/word/2012/wordml" xmlns:w16cex="http://schemas.microsoft.com/office/word/2018/wordml/cex" xmlns:w16cid="http://schemas.microsoft.com/office/word/2016/wordml/cid" xmlns:w16="http://schemas.microsoft.com/office/word/2018/wordml" xmlns:w16sdtdh="http://schemas.microsoft.com/office/word/2020/wordml/sdtdatahash" xmlns:w16se="http://schemas.microsoft.com/office/word/2015/wordml/symex" xmlns:wpg="http://schemas.microsoft.com/office/word/2010/wordprocessingGroup" xmlns:wpi="http://schemas.microsoft.com/office/word/2010/wordprocessingInk" xmlns:wne="http://schemas.microsoft.com/office/word/2006/wordml" xmlns:wps="http://schemas.microsoft.com/office/word/2010/wordprocessingShape" mc:Ignorable="w14 w15 w16se w16cid w16 w16cex w16sdtdh wp14">
   <w:endnote w:type="separator" w:id="-1">
     <w:p>
       <w:pPr>
@@ -13071,7 +13350,7 @@
 </file>
 
 <file path=word/footer1.xml><?xml version="1.0" encoding="utf-8"?>
-<w:ftr xmlns:wpc="http://schemas.microsoft.com/office/word/2010/wordprocessingCanvas" xmlns:cx="http://schemas.microsoft.com/office/drawing/2014/chartex" xmlns:cx1="http://schemas.microsoft.com/office/drawing/2015/9/8/chartex" xmlns:mc="http://schemas.openxmlformats.org/markup-compatibility/2006" xmlns:o="urn:schemas-microsoft-com:office:office" xmlns:r="http://schemas.openxmlformats.org/officeDocument/2006/relationships" xmlns:m="http://schemas.openxmlformats.org/officeDocument/2006/math" xmlns:v="urn:schemas-microsoft-com:vml" xmlns:wp14="http://schemas.microsoft.com/office/word/2010/wordprocessingDrawing" xmlns:wp="http://schemas.openxmlformats.org/drawingml/2006/wordprocessingDrawing" xmlns:w10="urn:schemas-microsoft-com:office:word" xmlns:w="http://schemas.openxmlformats.org/wordprocessingml/2006/main" xmlns:w14="http://schemas.microsoft.com/office/word/2010/wordml" xmlns:w15="http://schemas.microsoft.com/office/word/2012/wordml" xmlns:w16se="http://schemas.microsoft.com/office/word/2015/wordml/symex" xmlns:wpg="http://schemas.microsoft.com/office/word/2010/wordprocessingGroup" xmlns:wpi="http://schemas.microsoft.com/office/word/2010/wordprocessingInk" xmlns:wne="http://schemas.microsoft.com/office/word/2006/wordml" xmlns:wps="http://schemas.microsoft.com/office/word/2010/wordprocessingShape" mc:Ignorable="w14 w15 w16se wp14">
+<w:ftr xmlns:wpc="http://schemas.microsoft.com/office/word/2010/wordprocessingCanvas" xmlns:cx="http://schemas.microsoft.com/office/drawing/2014/chartex" xmlns:cx1="http://schemas.microsoft.com/office/drawing/2015/9/8/chartex" xmlns:cx2="http://schemas.microsoft.com/office/drawing/2015/10/21/chartex" xmlns:cx3="http://schemas.microsoft.com/office/drawing/2016/5/9/chartex" xmlns:cx4="http://schemas.microsoft.com/office/drawing/2016/5/10/chartex" xmlns:cx5="http://schemas.microsoft.com/office/drawing/2016/5/11/chartex" xmlns:cx6="http://schemas.microsoft.com/office/drawing/2016/5/12/chartex" xmlns:cx7="http://schemas.microsoft.com/office/drawing/2016/5/13/chartex" xmlns:cx8="http://schemas.microsoft.com/office/drawing/2016/5/14/chartex" xmlns:mc="http://schemas.openxmlformats.org/markup-compatibility/2006" xmlns:aink="http://schemas.microsoft.com/office/drawing/2016/ink" xmlns:am3d="http://schemas.microsoft.com/office/drawing/2017/model3d" xmlns:o="urn:schemas-microsoft-com:office:office" xmlns:r="http://schemas.openxmlformats.org/officeDocument/2006/relationships" xmlns:m="http://schemas.openxmlformats.org/officeDocument/2006/math" xmlns:v="urn:schemas-microsoft-com:vml" xmlns:wp14="http://schemas.microsoft.com/office/word/2010/wordprocessingDrawing" xmlns:wp="http://schemas.openxmlformats.org/drawingml/2006/wordprocessingDrawing" xmlns:w10="urn:schemas-microsoft-com:office:word" xmlns:w="http://schemas.openxmlformats.org/wordprocessingml/2006/main" xmlns:w14="http://schemas.microsoft.com/office/word/2010/wordml" xmlns:w15="http://schemas.microsoft.com/office/word/2012/wordml" xmlns:w16cex="http://schemas.microsoft.com/office/word/2018/wordml/cex" xmlns:w16cid="http://schemas.microsoft.com/office/word/2016/wordml/cid" xmlns:w16="http://schemas.microsoft.com/office/word/2018/wordml" xmlns:w16sdtdh="http://schemas.microsoft.com/office/word/2020/wordml/sdtdatahash" xmlns:w16se="http://schemas.microsoft.com/office/word/2015/wordml/symex" xmlns:wpg="http://schemas.microsoft.com/office/word/2010/wordprocessingGroup" xmlns:wpi="http://schemas.microsoft.com/office/word/2010/wordprocessingInk" xmlns:wne="http://schemas.microsoft.com/office/word/2006/wordml" xmlns:wps="http://schemas.microsoft.com/office/word/2010/wordprocessingShape" mc:Ignorable="w14 w15 w16se w16cid w16 w16cex w16sdtdh wp14">
   <w:p>
     <w:pPr>
       <w:rPr>
@@ -13256,7 +13535,7 @@
 </file>
 
 <file path=word/footnotes.xml><?xml version="1.0" encoding="utf-8"?>
-<w:footnotes xmlns:wpc="http://schemas.microsoft.com/office/word/2010/wordprocessingCanvas" xmlns:cx="http://schemas.microsoft.com/office/drawing/2014/chartex" xmlns:cx1="http://schemas.microsoft.com/office/drawing/2015/9/8/chartex" xmlns:mc="http://schemas.openxmlformats.org/markup-compatibility/2006" xmlns:o="urn:schemas-microsoft-com:office:office" xmlns:r="http://schemas.openxmlformats.org/officeDocument/2006/relationships" xmlns:m="http://schemas.openxmlformats.org/officeDocument/2006/math" xmlns:v="urn:schemas-microsoft-com:vml" xmlns:wp14="http://schemas.microsoft.com/office/word/2010/wordprocessingDrawing" xmlns:wp="http://schemas.openxmlformats.org/drawingml/2006/wordprocessingDrawing" xmlns:w10="urn:schemas-microsoft-com:office:word" xmlns:w="http://schemas.openxmlformats.org/wordprocessingml/2006/main" xmlns:w14="http://schemas.microsoft.com/office/word/2010/wordml" xmlns:w15="http://schemas.microsoft.com/office/word/2012/wordml" xmlns:w16se="http://schemas.microsoft.com/office/word/2015/wordml/symex" xmlns:wpg="http://schemas.microsoft.com/office/word/2010/wordprocessingGroup" xmlns:wpi="http://schemas.microsoft.com/office/word/2010/wordprocessingInk" xmlns:wne="http://schemas.microsoft.com/office/word/2006/wordml" xmlns:wps="http://schemas.microsoft.com/office/word/2010/wordprocessingShape" mc:Ignorable="w14 w15 w16se wp14">
+<w:footnotes xmlns:wpc="http://schemas.microsoft.com/office/word/2010/wordprocessingCanvas" xmlns:cx="http://schemas.microsoft.com/office/drawing/2014/chartex" xmlns:cx1="http://schemas.microsoft.com/office/drawing/2015/9/8/chartex" xmlns:cx2="http://schemas.microsoft.com/office/drawing/2015/10/21/chartex" xmlns:cx3="http://schemas.microsoft.com/office/drawing/2016/5/9/chartex" xmlns:cx4="http://schemas.microsoft.com/office/drawing/2016/5/10/chartex" xmlns:cx5="http://schemas.microsoft.com/office/drawing/2016/5/11/chartex" xmlns:cx6="http://schemas.microsoft.com/office/drawing/2016/5/12/chartex" xmlns:cx7="http://schemas.microsoft.com/office/drawing/2016/5/13/chartex" xmlns:cx8="http://schemas.microsoft.com/office/drawing/2016/5/14/chartex" xmlns:mc="http://schemas.openxmlformats.org/markup-compatibility/2006" xmlns:aink="http://schemas.microsoft.com/office/drawing/2016/ink" xmlns:am3d="http://schemas.microsoft.com/office/drawing/2017/model3d" xmlns:o="urn:schemas-microsoft-com:office:office" xmlns:r="http://schemas.openxmlformats.org/officeDocument/2006/relationships" xmlns:m="http://schemas.openxmlformats.org/officeDocument/2006/math" xmlns:v="urn:schemas-microsoft-com:vml" xmlns:wp14="http://schemas.microsoft.com/office/word/2010/wordprocessingDrawing" xmlns:wp="http://schemas.openxmlformats.org/drawingml/2006/wordprocessingDrawing" xmlns:w10="urn:schemas-microsoft-com:office:word" xmlns:w="http://schemas.openxmlformats.org/wordprocessingml/2006/main" xmlns:w14="http://schemas.microsoft.com/office/word/2010/wordml" xmlns:w15="http://schemas.microsoft.com/office/word/2012/wordml" xmlns:w16cex="http://schemas.microsoft.com/office/word/2018/wordml/cex" xmlns:w16cid="http://schemas.microsoft.com/office/word/2016/wordml/cid" xmlns:w16="http://schemas.microsoft.com/office/word/2018/wordml" xmlns:w16sdtdh="http://schemas.microsoft.com/office/word/2020/wordml/sdtdatahash" xmlns:w16se="http://schemas.microsoft.com/office/word/2015/wordml/symex" xmlns:wpg="http://schemas.microsoft.com/office/word/2010/wordprocessingGroup" xmlns:wpi="http://schemas.microsoft.com/office/word/2010/wordprocessingInk" xmlns:wne="http://schemas.microsoft.com/office/word/2006/wordml" xmlns:wps="http://schemas.microsoft.com/office/word/2010/wordprocessingShape" mc:Ignorable="w14 w15 w16se w16cid w16 w16cex w16sdtdh wp14">
   <w:footnote w:type="separator" w:id="-1">
     <w:p>
       <w:pPr>
@@ -13281,7 +13560,7 @@
 </file>
 
 <file path=word/header1.xml><?xml version="1.0" encoding="utf-8"?>
-<w:hdr xmlns:wpc="http://schemas.microsoft.com/office/word/2010/wordprocessingCanvas" xmlns:cx="http://schemas.microsoft.com/office/drawing/2014/chartex" xmlns:cx1="http://schemas.microsoft.com/office/drawing/2015/9/8/chartex" xmlns:mc="http://schemas.openxmlformats.org/markup-compatibility/2006" xmlns:o="urn:schemas-microsoft-com:office:office" xmlns:r="http://schemas.openxmlformats.org/officeDocument/2006/relationships" xmlns:m="http://schemas.openxmlformats.org/officeDocument/2006/math" xmlns:v="urn:schemas-microsoft-com:vml" xmlns:wp14="http://schemas.microsoft.com/office/word/2010/wordprocessingDrawing" xmlns:wp="http://schemas.openxmlformats.org/drawingml/2006/wordprocessingDrawing" xmlns:w10="urn:schemas-microsoft-com:office:word" xmlns:w="http://schemas.openxmlformats.org/wordprocessingml/2006/main" xmlns:w14="http://schemas.microsoft.com/office/word/2010/wordml" xmlns:w15="http://schemas.microsoft.com/office/word/2012/wordml" xmlns:w16se="http://schemas.microsoft.com/office/word/2015/wordml/symex" xmlns:wpg="http://schemas.microsoft.com/office/word/2010/wordprocessingGroup" xmlns:wpi="http://schemas.microsoft.com/office/word/2010/wordprocessingInk" xmlns:wne="http://schemas.microsoft.com/office/word/2006/wordml" xmlns:wps="http://schemas.microsoft.com/office/word/2010/wordprocessingShape" mc:Ignorable="w14 w15 w16se wp14">
+<w:hdr xmlns:wpc="http://schemas.microsoft.com/office/word/2010/wordprocessingCanvas" xmlns:cx="http://schemas.microsoft.com/office/drawing/2014/chartex" xmlns:cx1="http://schemas.microsoft.com/office/drawing/2015/9/8/chartex" xmlns:cx2="http://schemas.microsoft.com/office/drawing/2015/10/21/chartex" xmlns:cx3="http://schemas.microsoft.com/office/drawing/2016/5/9/chartex" xmlns:cx4="http://schemas.microsoft.com/office/drawing/2016/5/10/chartex" xmlns:cx5="http://schemas.microsoft.com/office/drawing/2016/5/11/chartex" xmlns:cx6="http://schemas.microsoft.com/office/drawing/2016/5/12/chartex" xmlns:cx7="http://schemas.microsoft.com/office/drawing/2016/5/13/chartex" xmlns:cx8="http://schemas.microsoft.com/office/drawing/2016/5/14/chartex" xmlns:mc="http://schemas.openxmlformats.org/markup-compatibility/2006" xmlns:aink="http://schemas.microsoft.com/office/drawing/2016/ink" xmlns:am3d="http://schemas.microsoft.com/office/drawing/2017/model3d" xmlns:o="urn:schemas-microsoft-com:office:office" xmlns:r="http://schemas.openxmlformats.org/officeDocument/2006/relationships" xmlns:m="http://schemas.openxmlformats.org/officeDocument/2006/math" xmlns:v="urn:schemas-microsoft-com:vml" xmlns:wp14="http://schemas.microsoft.com/office/word/2010/wordprocessingDrawing" xmlns:wp="http://schemas.openxmlformats.org/drawingml/2006/wordprocessingDrawing" xmlns:w10="urn:schemas-microsoft-com:office:word" xmlns:w="http://schemas.openxmlformats.org/wordprocessingml/2006/main" xmlns:w14="http://schemas.microsoft.com/office/word/2010/wordml" xmlns:w15="http://schemas.microsoft.com/office/word/2012/wordml" xmlns:w16cex="http://schemas.microsoft.com/office/word/2018/wordml/cex" xmlns:w16cid="http://schemas.microsoft.com/office/word/2016/wordml/cid" xmlns:w16="http://schemas.microsoft.com/office/word/2018/wordml" xmlns:w16sdtdh="http://schemas.microsoft.com/office/word/2020/wordml/sdtdatahash" xmlns:w16se="http://schemas.microsoft.com/office/word/2015/wordml/symex" xmlns:wpg="http://schemas.microsoft.com/office/word/2010/wordprocessingGroup" xmlns:wpi="http://schemas.microsoft.com/office/word/2010/wordprocessingInk" xmlns:wne="http://schemas.microsoft.com/office/word/2006/wordml" xmlns:wps="http://schemas.microsoft.com/office/word/2010/wordprocessingShape" mc:Ignorable="w14 w15 w16se w16cid w16 w16cex w16sdtdh wp14">
   <w:p>
     <w:pPr>
       <w:pStyle w:val="Header"/>
@@ -13294,7 +13573,7 @@
 </file>
 
 <file path=word/styles.xml><?xml version="1.0" encoding="utf-8"?>
-<w:styles xmlns:mc="http://schemas.openxmlformats.org/markup-compatibility/2006" xmlns:r="http://schemas.openxmlformats.org/officeDocument/2006/relationships" xmlns:w="http://schemas.openxmlformats.org/wordprocessingml/2006/main" xmlns:w14="http://schemas.microsoft.com/office/word/2010/wordml" xmlns:w15="http://schemas.microsoft.com/office/word/2012/wordml" xmlns:w16se="http://schemas.microsoft.com/office/word/2015/wordml/symex" mc:Ignorable="w14 w15 w16se">
+<w:styles xmlns:mc="http://schemas.openxmlformats.org/markup-compatibility/2006" xmlns:r="http://schemas.openxmlformats.org/officeDocument/2006/relationships" xmlns:w="http://schemas.openxmlformats.org/wordprocessingml/2006/main" xmlns:w14="http://schemas.microsoft.com/office/word/2010/wordml" xmlns:w15="http://schemas.microsoft.com/office/word/2012/wordml" xmlns:w16cex="http://schemas.microsoft.com/office/word/2018/wordml/cex" xmlns:w16cid="http://schemas.microsoft.com/office/word/2016/wordml/cid" xmlns:w16="http://schemas.microsoft.com/office/word/2018/wordml" xmlns:w16sdtdh="http://schemas.microsoft.com/office/word/2020/wordml/sdtdatahash" xmlns:w16se="http://schemas.microsoft.com/office/word/2015/wordml/symex" mc:Ignorable="w14 w15 w16se w16cid w16 w16cex w16sdtdh">
   <w:docDefaults>
     <w:rPrDefault>
       <w:rPr>
@@ -13304,7 +13583,7 @@
     </w:rPrDefault>
     <w:pPrDefault/>
   </w:docDefaults>
-  <w:latentStyles w:defLockedState="0" w:defUIPriority="99" w:defSemiHidden="0" w:defUnhideWhenUsed="0" w:defQFormat="0" w:count="371">
+  <w:latentStyles w:defLockedState="0" w:defUIPriority="99" w:defSemiHidden="0" w:defUnhideWhenUsed="0" w:defQFormat="0" w:count="376">
     <w:lsdException w:name="Normal" w:uiPriority="0" w:qFormat="1"/>
     <w:lsdException w:name="heading 1" w:uiPriority="9" w:qFormat="1"/>
     <w:lsdException w:name="heading 2" w:semiHidden="1" w:uiPriority="9" w:unhideWhenUsed="1" w:qFormat="1"/>
@@ -13410,7 +13689,6 @@
     <w:lsdException w:name="HTML Sample" w:semiHidden="1" w:unhideWhenUsed="1"/>
     <w:lsdException w:name="HTML Typewriter" w:semiHidden="1" w:unhideWhenUsed="1"/>
     <w:lsdException w:name="HTML Variable" w:semiHidden="1" w:unhideWhenUsed="1"/>
-    <w:lsdException w:name="Normal Table" w:semiHidden="1" w:unhideWhenUsed="1"/>
     <w:lsdException w:name="annotation subject" w:semiHidden="1" w:unhideWhenUsed="1"/>
     <w:lsdException w:name="No List" w:semiHidden="1" w:unhideWhenUsed="1"/>
     <w:lsdException w:name="Outline List 1" w:semiHidden="1" w:unhideWhenUsed="1"/>
@@ -13453,11 +13731,8 @@
     <w:lsdException w:name="Table Contemporary" w:semiHidden="1" w:unhideWhenUsed="1"/>
     <w:lsdException w:name="Table Elegant" w:semiHidden="1" w:unhideWhenUsed="1"/>
     <w:lsdException w:name="Table Professional" w:semiHidden="1" w:unhideWhenUsed="1"/>
-    <w:lsdException w:name="Table Subtle 1" w:semiHidden="1" w:unhideWhenUsed="1"/>
     <w:lsdException w:name="Table Subtle 2" w:semiHidden="1" w:unhideWhenUsed="1"/>
     <w:lsdException w:name="Table Web 1" w:semiHidden="1" w:unhideWhenUsed="1"/>
-    <w:lsdException w:name="Table Web 2" w:semiHidden="1" w:unhideWhenUsed="1"/>
-    <w:lsdException w:name="Table Web 3" w:semiHidden="1" w:unhideWhenUsed="1"/>
     <w:lsdException w:name="Balloon Text" w:semiHidden="1" w:unhideWhenUsed="1"/>
     <w:lsdException w:name="Table Grid" w:uiPriority="59"/>
     <w:lsdException w:name="Table Theme" w:semiHidden="1" w:unhideWhenUsed="1"/>
@@ -13676,6 +13951,11 @@
     <w:lsdException w:name="List Table 5 Dark Accent 6" w:uiPriority="50"/>
     <w:lsdException w:name="List Table 6 Colorful Accent 6" w:uiPriority="51"/>
     <w:lsdException w:name="List Table 7 Colorful Accent 6" w:uiPriority="52"/>
+    <w:lsdException w:name="Mention" w:semiHidden="1" w:unhideWhenUsed="1"/>
+    <w:lsdException w:name="Smart Hyperlink" w:semiHidden="1" w:unhideWhenUsed="1"/>
+    <w:lsdException w:name="Hashtag" w:semiHidden="1" w:unhideWhenUsed="1"/>
+    <w:lsdException w:name="Unresolved Mention" w:semiHidden="1" w:unhideWhenUsed="1"/>
+    <w:lsdException w:name="Smart Link" w:semiHidden="1" w:unhideWhenUsed="1"/>
   </w:latentStyles>
   <w:style w:type="paragraph" w:default="1" w:styleId="Normal">
     <w:name w:val="Normal"/>

</xml_diff>